<commit_message>
Add new figures and LaTeX style file; enhance model serialization and cross-validation handling
- Added new figures (fig3b.jpg, fig3c.jpg, fig3d.jpg) to the report directory.
- Introduced a new LaTeX style file (latexjcefisica.sty) for document formatting.
- Implemented pickling support in BaseCustomModel for model serialization.
- Updated cross-validation functions to check for custom models and adjust parallel processing accordingly.
- Enhanced hyperparameter tuning and learning curve generation to handle custom models by disabling parallel processing when necessary.
</commit_message>
<xml_diff>
--- a/Report/BIOQUIM/Biofísica y modelación biomatemática_Desarrollo y validación de modelos de ML para la predicción de mortalidad intrahospitalaria por IAM_Richard Alejandro Matos Arderí.docx
+++ b/Report/BIOQUIM/Biofísica y modelación biomatemática_Desarrollo y validación de modelos de ML para la predicción de mortalidad intrahospitalaria por IAM_Richard Alejandro Matos Arderí.docx
@@ -148,10 +148,50 @@
                 <w:sz w:val="24"/>
                 <w:lang w:val="es-MX"/>
               </w:rPr>
-              <w:t>El infarto agudo de miocardio (IAM) representa una de las principales causas de mortalidad cardiovascular a nivel mundial, con una tasa de letalidad intrahospitalaria que oscila entre 5 % y 15 % según diversos estudios epidemiológicos. La identificación temprana de pacientes de alto riesgo mediante biomarcadores bioquímicos y variables clínicas constituye un desafío crítico en la práctica médica contemporánea. El presente estudio tuvo como objetivo desarrollar y validar modelos predictivos de mortalidad intrahospitalaria mediante técnicas de aprendizaje automático, utilizando datos clínicos y de laboratorio de 4 500 pacientes con diagnóstico confirmado de IAM. Se recopilaron variables demográficas, parámetros bioquímicos séricos (troponinas, creatinina, glucosa, perfil lipídico), electrocardiográficos y hemodinámicos durante las primeras 24 h del ingreso hospitalario. Los datos fueron sometidos a un proceso riguroso de preprocesamiento que incluyó tratamiento de valores ausentes mediante imputación, normalización mediante escalado estandarizado, y selección de características relevantes mediante análisis de importancia y eliminación recursiva. Se implementaron cinco algoritmos de aprendizaje supervisado: regresión logística, árboles de decisión, bosques aleatorios, XGBoost y redes neuronales artificiales, evaluados mediante validación cruzada estratificada de 5 pliegues. Los modelos fueron comparados con scores clínicos tradicionales (GRACE, TIMI) utilizando métricas de discriminación (área bajo la curva ROC), calibración (gráficos de Hosmer-Lemeshow) y utilidad clínica (análisis de curva de decisión). El modelo XGBoost demostró el mejor desempeño con un AUC superior a 0,85 unidades, superando significativamente a los scores convencionales. El análisis de interpretabilidad mediante valores SHAP identificó como principales predictores: concentración sérica de troponina I (ng·L⁻¹), fracción de eyección ventricular izquierda (%), edad (años), creatinina sérica (µmol·L⁻¹) y presión arterial sistólica (mmHg). Los modelos desarrollados exhibieron alta sensibilidad (&gt;80 %) y especificidad (&gt;75 %) en la identificación de pacientes de alto riesgo, con adecuada calibración en todo el rango de probabilidades predichas. La integración de múltiples biomarcadores bioquímicos mediante algoritmos de aprendizaje automático permite una estratificación de riesgo más precisa y objetiva comparada con métodos tradicionales, facilitando la toma de decisiones clínicas personalizadas y la optimización de recursos terapéuticos en unidades de cuidados intensivos cardiovasculares.</w:t>
+              <w:t>El infarto agudo de miocardio (IAM) representa una de las principales causas de mortalidad cardiovascular a nivel mundial, con una tasa de letalidad intrahospitalaria que oscila entre 5 % y 15 % según diversos estudios epidemiológicos. La identificación temprana de pacientes de alto riesgo mediante biomarcadores bioquímicos y variables clínicas constituye un desafío crítico en la práctica médica contemporánea. El presente estudio tuvo como objetivo desarrollar y validar modelos predictivos de mortalidad intrahospitalaria mediante técnicas de aprendizaje automático, utilizando datos clínicos y de laboratorio de 4 500 pacientes con diagnóstico confirmado de IAM. Se recopilaron variables demográficas, parámetros bioquímicos séricos (troponinas, creatinina, glucosa, perfil lipídico), electrocardiográficos y hemodinámicos durante las primeras 24 h</w:t>
+            </w:r>
+            <w:r>
+              <w:rPr>
+                <w:rFonts w:hint="default" w:ascii="Arial" w:hAnsi="Arial"/>
+                <w:sz w:val="24"/>
+                <w:lang w:val="en-US"/>
+              </w:rPr>
+              <w:t>oras</w:t>
+            </w:r>
+            <w:r>
+              <w:rPr>
+                <w:rFonts w:hint="default" w:ascii="Arial" w:hAnsi="Arial"/>
+                <w:sz w:val="24"/>
+                <w:lang w:val="es-MX"/>
+              </w:rPr>
+              <w:t xml:space="preserve"> del ingreso hospitalario. Los datos fueron sometidos a un proceso riguroso de preprocesamiento que incluyó tratamiento de valores ausentes mediante imputación, normalización mediante escalado estandarizado, y selección de características relevantes mediante análisis de importancia y eliminación recursiva. Se implementaron cinco algoritmos de aprendizaje supervisado: regresión logística, árboles de decisión, bosques aleatorios, XGBoost y redes neuronales artificiales, evaluados mediante validación cruzada estratificada. Los modelos fueron comparados con scores clínicos tradicionales (GRACE, TIMI) utilizando métricas de discriminación (área bajo la curva ROC), calibración  y utilidad clínica (análisis de curva de decisión). El modelo basado en redes neuronales artificiales demostró el mejor desempeño con un AUC superior . </w:t>
+            </w:r>
+            <w:r>
+              <w:rPr>
+                <w:rFonts w:hint="default" w:ascii="Arial" w:hAnsi="Arial"/>
+                <w:sz w:val="24"/>
+                <w:lang w:val="en-US"/>
+              </w:rPr>
+              <w:t>Se realizó un</w:t>
+            </w:r>
+            <w:r>
+              <w:rPr>
+                <w:rFonts w:hint="default" w:ascii="Arial" w:hAnsi="Arial"/>
+                <w:sz w:val="24"/>
+                <w:lang w:val="es-MX"/>
+              </w:rPr>
+              <w:t xml:space="preserve"> análisis de interpretabilidad media</w:t>
             </w:r>
             <w:bookmarkStart w:id="0" w:name="_GoBack"/>
             <w:bookmarkEnd w:id="0"/>
+            <w:r>
+              <w:rPr>
+                <w:rFonts w:hint="default" w:ascii="Arial" w:hAnsi="Arial"/>
+                <w:sz w:val="24"/>
+                <w:lang w:val="es-MX"/>
+              </w:rPr>
+              <w:t>nte valores SHAP para identificar los principales predictores. La integración de múltiples biomarcadores bioquímicos mediante algoritmos de aprendizaje automático permite una estratificación de riesgo más precisa y objetiva comparada con métodos tradicionales, facilitando la toma de decisiones clínicas personalizadas y la optimización de recursos terapéuticos en unidades de cuidados intensivos cardiovasculares.</w:t>
+            </w:r>
             <w:r>
               <w:rPr>
                 <w:rFonts w:ascii="Arial" w:hAnsi="Arial" w:cs="Arial"/>
@@ -345,7 +385,7 @@
     <w:lsdException w:uiPriority="99" w:name="footnote text"/>
     <w:lsdException w:uiPriority="99" w:name="annotation text"/>
     <w:lsdException w:uiPriority="99" w:semiHidden="0" w:name="header"/>
-    <w:lsdException w:uiPriority="99" w:semiHidden="0" w:name="footer"/>
+    <w:lsdException w:qFormat="1" w:uiPriority="99" w:semiHidden="0" w:name="footer"/>
     <w:lsdException w:uiPriority="99" w:name="index heading"/>
     <w:lsdException w:qFormat="1" w:uiPriority="35" w:name="caption"/>
     <w:lsdException w:uiPriority="99" w:name="table of figures"/>
@@ -378,7 +418,7 @@
     <w:lsdException w:qFormat="1" w:unhideWhenUsed="0" w:uiPriority="10" w:semiHidden="0" w:name="Title"/>
     <w:lsdException w:uiPriority="99" w:name="Closing"/>
     <w:lsdException w:uiPriority="99" w:name="Signature"/>
-    <w:lsdException w:uiPriority="1" w:name="Default Paragraph Font"/>
+    <w:lsdException w:qFormat="1" w:uiPriority="1" w:name="Default Paragraph Font"/>
     <w:lsdException w:uiPriority="99" w:name="Body Text"/>
     <w:lsdException w:uiPriority="99" w:name="Body Text Indent"/>
     <w:lsdException w:uiPriority="99" w:name="List Continue"/>
@@ -405,7 +445,7 @@
     <w:lsdException w:uiPriority="99" w:name="Document Map"/>
     <w:lsdException w:uiPriority="99" w:name="Plain Text"/>
     <w:lsdException w:uiPriority="99" w:name="E-mail Signature"/>
-    <w:lsdException w:uiPriority="99" w:name="Normal (Web)"/>
+    <w:lsdException w:qFormat="1" w:uiPriority="99" w:name="Normal (Web)"/>
     <w:lsdException w:uiPriority="99" w:name="HTML Acronym"/>
     <w:lsdException w:uiPriority="99" w:name="HTML Address"/>
     <w:lsdException w:uiPriority="99" w:name="HTML Cite"/>
@@ -581,6 +621,7 @@
     <w:name w:val="Default Paragraph Font"/>
     <w:semiHidden/>
     <w:unhideWhenUsed/>
+    <w:qFormat/>
     <w:uiPriority w:val="1"/>
   </w:style>
   <w:style w:type="table" w:default="1" w:styleId="3">
@@ -602,6 +643,7 @@
     <w:basedOn w:val="1"/>
     <w:link w:val="9"/>
     <w:unhideWhenUsed/>
+    <w:qFormat/>
     <w:uiPriority w:val="99"/>
     <w:pPr>
       <w:tabs>
@@ -630,6 +672,7 @@
     <w:basedOn w:val="1"/>
     <w:semiHidden/>
     <w:unhideWhenUsed/>
+    <w:qFormat/>
     <w:uiPriority w:val="99"/>
     <w:pPr>
       <w:spacing w:before="100" w:beforeAutospacing="1" w:after="100" w:afterAutospacing="1" w:line="240" w:lineRule="auto"/>
@@ -668,6 +711,7 @@
     <w:name w:val="Footer Char"/>
     <w:basedOn w:val="2"/>
     <w:link w:val="4"/>
+    <w:qFormat/>
     <w:uiPriority w:val="99"/>
   </w:style>
   <w:style w:type="paragraph" w:styleId="10">

</xml_diff>